<commit_message>
pdf and updated docx
</commit_message>
<xml_diff>
--- a/Project Part 3.docx
+++ b/Project Part 3.docx
@@ -60,11 +60,30 @@
         <w:t xml:space="preserve"> for feature 1</w:t>
       </w:r>
       <w:r>
-        <w:t>: In the repository: CS3083</w:t>
+        <w:t xml:space="preserve">: </w:t>
+      </w:r>
+      <w:r>
+        <w:t>On</w:t>
+      </w:r>
+      <w:r>
+        <w:t xml:space="preserve"> the repository: CS3083</w:t>
       </w:r>
       <w:r>
         <w:t>Project/Finstagram/Flask/init1.py &amp; templates</w:t>
       </w:r>
+    </w:p>
+    <w:p>
+      <w:pPr>
+        <w:ind w:firstLine="720"/>
+      </w:pPr>
+      <w:r>
+        <w:t xml:space="preserve">Video link: On the repository: CS3083Project/part 3 </w:t>
+      </w:r>
+      <w:proofErr w:type="spellStart"/>
+      <w:r>
+        <w:t>video.mkv</w:t>
+      </w:r>
+      <w:proofErr w:type="spellEnd"/>
     </w:p>
     <w:p>
       <w:pPr>

</xml_diff>

<commit_message>
edit doc and pdf
</commit_message>
<xml_diff>
--- a/Project Part 3.docx
+++ b/Project Part 3.docx
@@ -73,8 +73,17 @@
       </w:r>
     </w:p>
     <w:p>
-      <w:pPr>
-        <w:ind w:firstLine="720"/>
+      <w:r>
+        <w:t>Part 3.2</w:t>
+      </w:r>
+    </w:p>
+    <w:p>
+      <w:pPr>
+        <w:pStyle w:val="ListParagraph"/>
+        <w:numPr>
+          <w:ilvl w:val="0"/>
+          <w:numId w:val="2"/>
+        </w:numPr>
       </w:pPr>
       <w:r>
         <w:t xml:space="preserve">Video link: On the repository: CS3083Project/part 3 </w:t>
@@ -87,13 +96,32 @@
     </w:p>
     <w:p>
       <w:pPr>
-        <w:ind w:left="720"/>
-      </w:pPr>
+        <w:pStyle w:val="ListParagraph"/>
+        <w:numPr>
+          <w:ilvl w:val="0"/>
+          <w:numId w:val="2"/>
+        </w:numPr>
+      </w:pPr>
+      <w:r>
+        <w:t>Dean Sheng: Feature 9 &amp; 10</w:t>
+      </w:r>
     </w:p>
     <w:p>
+      <w:pPr>
+        <w:ind w:firstLine="720"/>
+      </w:pPr>
+      <w:r>
+        <w:t>Giana Yang: Feature 7&amp;8</w:t>
+      </w:r>
+    </w:p>
+    <w:p>
+      <w:pPr>
+        <w:ind w:left="720"/>
+      </w:pPr>
       <w:bookmarkStart w:id="0" w:name="_GoBack"/>
       <w:bookmarkEnd w:id="0"/>
     </w:p>
+    <w:p/>
     <w:sectPr>
       <w:pgSz w:w="12240" w:h="15840"/>
       <w:pgMar w:top="1440" w:right="1440" w:bottom="1440" w:left="1440" w:header="720" w:footer="720" w:gutter="0"/>
@@ -195,8 +223,100 @@
       </w:pPr>
     </w:lvl>
   </w:abstractNum>
+  <w:abstractNum w:abstractNumId="1" w15:restartNumberingAfterBreak="0">
+    <w:nsid w:val="66714E50"/>
+    <w:multiLevelType w:val="hybridMultilevel"/>
+    <w:tmpl w:val="2D4663F0"/>
+    <w:lvl w:ilvl="0" w:tplc="04090017">
+      <w:start w:val="1"/>
+      <w:numFmt w:val="lowerLetter"/>
+      <w:lvlText w:val="%1)"/>
+      <w:lvlJc w:val="left"/>
+      <w:pPr>
+        <w:ind w:left="720" w:hanging="360"/>
+      </w:pPr>
+      <w:rPr>
+        <w:rFonts w:hint="default"/>
+      </w:rPr>
+    </w:lvl>
+    <w:lvl w:ilvl="1" w:tplc="04090019">
+      <w:start w:val="1"/>
+      <w:numFmt w:val="lowerLetter"/>
+      <w:lvlText w:val="%2."/>
+      <w:lvlJc w:val="left"/>
+      <w:pPr>
+        <w:ind w:left="1440" w:hanging="360"/>
+      </w:pPr>
+    </w:lvl>
+    <w:lvl w:ilvl="2" w:tplc="0409001B" w:tentative="1">
+      <w:start w:val="1"/>
+      <w:numFmt w:val="lowerRoman"/>
+      <w:lvlText w:val="%3."/>
+      <w:lvlJc w:val="right"/>
+      <w:pPr>
+        <w:ind w:left="2160" w:hanging="180"/>
+      </w:pPr>
+    </w:lvl>
+    <w:lvl w:ilvl="3" w:tplc="0409000F" w:tentative="1">
+      <w:start w:val="1"/>
+      <w:numFmt w:val="decimal"/>
+      <w:lvlText w:val="%4."/>
+      <w:lvlJc w:val="left"/>
+      <w:pPr>
+        <w:ind w:left="2880" w:hanging="360"/>
+      </w:pPr>
+    </w:lvl>
+    <w:lvl w:ilvl="4" w:tplc="04090019" w:tentative="1">
+      <w:start w:val="1"/>
+      <w:numFmt w:val="lowerLetter"/>
+      <w:lvlText w:val="%5."/>
+      <w:lvlJc w:val="left"/>
+      <w:pPr>
+        <w:ind w:left="3600" w:hanging="360"/>
+      </w:pPr>
+    </w:lvl>
+    <w:lvl w:ilvl="5" w:tplc="0409001B" w:tentative="1">
+      <w:start w:val="1"/>
+      <w:numFmt w:val="lowerRoman"/>
+      <w:lvlText w:val="%6."/>
+      <w:lvlJc w:val="right"/>
+      <w:pPr>
+        <w:ind w:left="4320" w:hanging="180"/>
+      </w:pPr>
+    </w:lvl>
+    <w:lvl w:ilvl="6" w:tplc="0409000F" w:tentative="1">
+      <w:start w:val="1"/>
+      <w:numFmt w:val="decimal"/>
+      <w:lvlText w:val="%7."/>
+      <w:lvlJc w:val="left"/>
+      <w:pPr>
+        <w:ind w:left="5040" w:hanging="360"/>
+      </w:pPr>
+    </w:lvl>
+    <w:lvl w:ilvl="7" w:tplc="04090019" w:tentative="1">
+      <w:start w:val="1"/>
+      <w:numFmt w:val="lowerLetter"/>
+      <w:lvlText w:val="%8."/>
+      <w:lvlJc w:val="left"/>
+      <w:pPr>
+        <w:ind w:left="5760" w:hanging="360"/>
+      </w:pPr>
+    </w:lvl>
+    <w:lvl w:ilvl="8" w:tplc="0409001B" w:tentative="1">
+      <w:start w:val="1"/>
+      <w:numFmt w:val="lowerRoman"/>
+      <w:lvlText w:val="%9."/>
+      <w:lvlJc w:val="right"/>
+      <w:pPr>
+        <w:ind w:left="6480" w:hanging="180"/>
+      </w:pPr>
+    </w:lvl>
+  </w:abstractNum>
   <w:num w:numId="1">
     <w:abstractNumId w:val="0"/>
+  </w:num>
+  <w:num w:numId="2">
+    <w:abstractNumId w:val="1"/>
   </w:num>
 </w:numbering>
 </file>

</xml_diff>